<commit_message>
k almost implemented, m implemented
</commit_message>
<xml_diff>
--- a/Mining Co-Morbidity Patterns - E-logbook.docx
+++ b/Mining Co-Morbidity Patterns - E-logbook.docx
@@ -1,6 +1,6 @@
 
 <file path=word/document.xml><?xml version="1.0" encoding="utf-8"?>
-<w:document xmlns:wpc="http://schemas.microsoft.com/office/word/2010/wordprocessingCanvas" xmlns:cx="http://schemas.microsoft.com/office/drawing/2014/chartex" xmlns:cx1="http://schemas.microsoft.com/office/drawing/2015/9/8/chartex" xmlns:cx2="http://schemas.microsoft.com/office/drawing/2015/10/21/chartex" xmlns:cx3="http://schemas.microsoft.com/office/drawing/2016/5/9/chartex" xmlns:cx4="http://schemas.microsoft.com/office/drawing/2016/5/10/chartex" xmlns:cx5="http://schemas.microsoft.com/office/drawing/2016/5/11/chartex" xmlns:cx6="http://schemas.microsoft.com/office/drawing/2016/5/12/chartex" xmlns:cx7="http://schemas.microsoft.com/office/drawing/2016/5/13/chartex" xmlns:cx8="http://schemas.microsoft.com/office/drawing/2016/5/14/chartex" xmlns:mc="http://schemas.openxmlformats.org/markup-compatibility/2006" xmlns:aink="http://schemas.microsoft.com/office/drawing/2016/ink" xmlns:am3d="http://schemas.microsoft.com/office/drawing/2017/model3d" xmlns:o="urn:schemas-microsoft-com:office:office" xmlns:oel="http://schemas.microsoft.com/office/2019/extlst" xmlns:r="http://schemas.openxmlformats.org/officeDocument/2006/relationships" xmlns:m="http://schemas.openxmlformats.org/officeDocument/2006/math" xmlns:v="urn:schemas-microsoft-com:vml" xmlns:wp14="http://schemas.microsoft.com/office/word/2010/wordprocessingDrawing" xmlns:wp="http://schemas.openxmlformats.org/drawingml/2006/wordprocessingDrawing" xmlns:w10="urn:schemas-microsoft-com:office:word" xmlns:w="http://schemas.openxmlformats.org/wordprocessingml/2006/main" xmlns:w14="http://schemas.microsoft.com/office/word/2010/wordml" xmlns:w15="http://schemas.microsoft.com/office/word/2012/wordml" xmlns:w16cex="http://schemas.microsoft.com/office/word/2018/wordml/cex" xmlns:w16cid="http://schemas.microsoft.com/office/word/2016/wordml/cid" xmlns:w16="http://schemas.microsoft.com/office/word/2018/wordml" xmlns:w16sdtdh="http://schemas.microsoft.com/office/word/2020/wordml/sdtdatahash" xmlns:w16se="http://schemas.microsoft.com/office/word/2015/wordml/symex" xmlns:wpg="http://schemas.microsoft.com/office/word/2010/wordprocessingGroup" xmlns:wpi="http://schemas.microsoft.com/office/word/2010/wordprocessingInk" xmlns:wne="http://schemas.microsoft.com/office/word/2006/wordml" xmlns:wps="http://schemas.microsoft.com/office/word/2010/wordprocessingShape" mc:Ignorable="w14 w15 w16se w16cid w16 w16cex w16sdtdh wp14">
+<w:document xmlns:wpc="http://schemas.microsoft.com/office/word/2010/wordprocessingCanvas" xmlns:cx="http://schemas.microsoft.com/office/drawing/2014/chartex" xmlns:cx1="http://schemas.microsoft.com/office/drawing/2015/9/8/chartex" xmlns:cx2="http://schemas.microsoft.com/office/drawing/2015/10/21/chartex" xmlns:cx3="http://schemas.microsoft.com/office/drawing/2016/5/9/chartex" xmlns:cx4="http://schemas.microsoft.com/office/drawing/2016/5/10/chartex" xmlns:cx5="http://schemas.microsoft.com/office/drawing/2016/5/11/chartex" xmlns:cx6="http://schemas.microsoft.com/office/drawing/2016/5/12/chartex" xmlns:cx7="http://schemas.microsoft.com/office/drawing/2016/5/13/chartex" xmlns:cx8="http://schemas.microsoft.com/office/drawing/2016/5/14/chartex" xmlns:mc="http://schemas.openxmlformats.org/markup-compatibility/2006" xmlns:aink="http://schemas.microsoft.com/office/drawing/2016/ink" xmlns:am3d="http://schemas.microsoft.com/office/drawing/2017/model3d" xmlns:o="urn:schemas-microsoft-com:office:office" xmlns:oel="http://schemas.microsoft.com/office/2019/extlst" xmlns:r="http://schemas.openxmlformats.org/officeDocument/2006/relationships" xmlns:m="http://schemas.openxmlformats.org/officeDocument/2006/math" xmlns:v="urn:schemas-microsoft-com:vml" xmlns:wp14="http://schemas.microsoft.com/office/word/2010/wordprocessingDrawing" xmlns:wp="http://schemas.openxmlformats.org/drawingml/2006/wordprocessingDrawing" xmlns:w10="urn:schemas-microsoft-com:office:word" xmlns:w="http://schemas.openxmlformats.org/wordprocessingml/2006/main" xmlns:w14="http://schemas.microsoft.com/office/word/2010/wordml" xmlns:w15="http://schemas.microsoft.com/office/word/2012/wordml" xmlns:w16cex="http://schemas.microsoft.com/office/word/2018/wordml/cex" xmlns:w16cid="http://schemas.microsoft.com/office/word/2016/wordml/cid" xmlns:w16="http://schemas.microsoft.com/office/word/2018/wordml" xmlns:w16du="http://schemas.microsoft.com/office/word/2023/wordml/word16du" xmlns:w16sdtdh="http://schemas.microsoft.com/office/word/2020/wordml/sdtdatahash" xmlns:w16se="http://schemas.microsoft.com/office/word/2015/wordml/symex" xmlns:wpg="http://schemas.microsoft.com/office/word/2010/wordprocessingGroup" xmlns:wpi="http://schemas.microsoft.com/office/word/2010/wordprocessingInk" xmlns:wne="http://schemas.microsoft.com/office/word/2006/wordml" xmlns:wps="http://schemas.microsoft.com/office/word/2010/wordprocessingShape" mc:Ignorable="w14 w15 w16se w16cid w16 w16cex w16sdtdh wp14">
   <w:body>
     <w:p>
       <w:pPr>
@@ -418,7 +418,27 @@
           <w:sz w:val="24"/>
           <w:szCs w:val="24"/>
         </w:rPr>
-        <w:t xml:space="preserve"> - Prediction of Treatment Medicines With Dual Adaptive Sequential Networks</w:t>
+        <w:t xml:space="preserve"> - Prediction of Treatment Medicines </w:t>
+      </w:r>
+      <w:proofErr w:type="gramStart"/>
+      <w:r>
+        <w:rPr>
+          <w:rFonts w:eastAsia="Times New Roman"/>
+          <w:color w:val="000000"/>
+          <w:sz w:val="24"/>
+          <w:szCs w:val="24"/>
+        </w:rPr>
+        <w:t>With</w:t>
+      </w:r>
+      <w:proofErr w:type="gramEnd"/>
+      <w:r>
+        <w:rPr>
+          <w:rFonts w:eastAsia="Times New Roman"/>
+          <w:color w:val="000000"/>
+          <w:sz w:val="24"/>
+          <w:szCs w:val="24"/>
+        </w:rPr>
+        <w:t xml:space="preserve"> Dual Adaptive Sequential Networks</w:t>
       </w:r>
     </w:p>
     <w:p>
@@ -707,7 +727,15 @@
         <w:t xml:space="preserve">I can see how this can be applied to this project – those using the </w:t>
       </w:r>
       <w:r>
-        <w:t>model I aim to produce (i.e. medical professionals) would want to understand why the model reached the conclusion.</w:t>
+        <w:t>model I aim to produce (</w:t>
+      </w:r>
+      <w:proofErr w:type="gramStart"/>
+      <w:r>
+        <w:t>i.e.</w:t>
+      </w:r>
+      <w:proofErr w:type="gramEnd"/>
+      <w:r>
+        <w:t xml:space="preserve"> medical professionals) would want to understand why the model reached the conclusion.</w:t>
       </w:r>
     </w:p>
     <w:p>
@@ -1138,7 +1166,15 @@
         </w:r>
       </w:hyperlink>
       <w:r>
-        <w:t xml:space="preserve"> and Babun (I think?): </w:t>
+        <w:t xml:space="preserve"> and </w:t>
+      </w:r>
+      <w:proofErr w:type="spellStart"/>
+      <w:r>
+        <w:t>Babun</w:t>
+      </w:r>
+      <w:proofErr w:type="spellEnd"/>
+      <w:r>
+        <w:t xml:space="preserve"> (I think?): </w:t>
       </w:r>
       <w:hyperlink r:id="rId22" w:history="1">
         <w:r>
@@ -1154,7 +1190,15 @@
         <w:t xml:space="preserve">I may not need to </w:t>
       </w:r>
       <w:r>
-        <w:t>install Babun as it seems to be outdated, although it may complicate following the tutorial.</w:t>
+        <w:t xml:space="preserve">install </w:t>
+      </w:r>
+      <w:proofErr w:type="spellStart"/>
+      <w:r>
+        <w:t>Babun</w:t>
+      </w:r>
+      <w:proofErr w:type="spellEnd"/>
+      <w:r>
+        <w:t xml:space="preserve"> as it seems to be outdated, although it may complicate following the tutorial.</w:t>
       </w:r>
     </w:p>
     <w:p>
@@ -1171,7 +1215,15 @@
         </w:numPr>
       </w:pPr>
       <w:r>
-        <w:t>Install Cygwin (and Babun?)</w:t>
+        <w:t xml:space="preserve">Install Cygwin (and </w:t>
+      </w:r>
+      <w:proofErr w:type="spellStart"/>
+      <w:r>
+        <w:t>Babun</w:t>
+      </w:r>
+      <w:proofErr w:type="spellEnd"/>
+      <w:r>
+        <w:t>?)</w:t>
       </w:r>
     </w:p>
     <w:p>
@@ -1404,19 +1456,7 @@
           <w:rPr>
             <w:rStyle w:val="Hyperlink"/>
           </w:rPr>
-          <w:t>https://www.prisma.io/dataguide/postgresql/5-ways-to-h</w:t>
-        </w:r>
-        <w:r>
-          <w:rPr>
-            <w:rStyle w:val="Hyperlink"/>
-          </w:rPr>
-          <w:t>o</w:t>
-        </w:r>
-        <w:r>
-          <w:rPr>
-            <w:rStyle w:val="Hyperlink"/>
-          </w:rPr>
-          <w:t>st-postgresql</w:t>
+          <w:t>https://www.prisma.io/dataguide/postgresql/5-ways-to-host-postgresql</w:t>
         </w:r>
       </w:hyperlink>
       <w:r>
@@ -1499,7 +1539,15 @@
         <w:t xml:space="preserve">I decided to load in only the relevant CSV files (patients, diagnoses_icd, </w:t>
       </w:r>
       <w:r>
-        <w:t xml:space="preserve">admissions and d_diagnoses_icd). It’s easy using SQL commands to drop the irrelevant columns. </w:t>
+        <w:t xml:space="preserve">admissions and </w:t>
+      </w:r>
+      <w:proofErr w:type="spellStart"/>
+      <w:r>
+        <w:t>d_diagnoses_icd</w:t>
+      </w:r>
+      <w:proofErr w:type="spellEnd"/>
+      <w:r>
+        <w:t xml:space="preserve">). It’s easy using SQL commands to drop the irrelevant columns. </w:t>
       </w:r>
       <w:r>
         <w:t xml:space="preserve">I can also manipulate the data so I can string all </w:t>
@@ -1583,7 +1631,15 @@
         <w:t xml:space="preserve">data in Python, I have decided I should also clean the data in Python. At the beginning of this project in September, </w:t>
       </w:r>
       <w:r>
-        <w:t>I didn’t know about pandas in Python, but I have since learned how to manipulate data in the form of DataFrames. I will attempt this approach instead.</w:t>
+        <w:t xml:space="preserve">I didn’t know about pandas in Python, but I have since learned how to manipulate data in the form of </w:t>
+      </w:r>
+      <w:proofErr w:type="spellStart"/>
+      <w:r>
+        <w:t>DataFrames</w:t>
+      </w:r>
+      <w:proofErr w:type="spellEnd"/>
+      <w:r>
+        <w:t>. I will attempt this approach instead.</w:t>
       </w:r>
     </w:p>
     <w:p>
@@ -1714,7 +1770,15 @@
         <w:t xml:space="preserve"> the </w:t>
       </w:r>
       <w:r>
-        <w:t xml:space="preserve">‘NextEventPrediction – model1(unidirectional).py’ file from </w:t>
+        <w:t>‘</w:t>
+      </w:r>
+      <w:proofErr w:type="spellStart"/>
+      <w:r>
+        <w:t>NextEventPrediction</w:t>
+      </w:r>
+      <w:proofErr w:type="spellEnd"/>
+      <w:r>
+        <w:t xml:space="preserve"> – model1(unidirectional).py’ file from </w:t>
       </w:r>
       <w:hyperlink r:id="rId27" w:history="1">
         <w:r>
@@ -2267,7 +2331,10 @@
         </w:numPr>
       </w:pPr>
       <w:r>
-        <w:t>Implement the three algorithms.</w:t>
+        <w:t>Research and i</w:t>
+      </w:r>
+      <w:r>
+        <w:t>mplement the three algorithms.</w:t>
       </w:r>
     </w:p>
     <w:p>
@@ -2317,7 +2384,212 @@
         <w:t>09.04.2023]</w:t>
       </w:r>
     </w:p>
-    <w:p/>
+    <w:p>
+      <w:r>
+        <w:t xml:space="preserve">Reworked the event log extraction algorithm to have a resulting </w:t>
+      </w:r>
+      <w:proofErr w:type="spellStart"/>
+      <w:r>
+        <w:t>DataFrame</w:t>
+      </w:r>
+      <w:proofErr w:type="spellEnd"/>
+      <w:r>
+        <w:t xml:space="preserve"> in the format:</w:t>
+      </w:r>
+    </w:p>
+    <w:tbl>
+      <w:tblPr>
+        <w:tblStyle w:val="TableGrid"/>
+        <w:tblW w:w="0" w:type="auto"/>
+        <w:tblLook w:val="04A0" w:firstRow="1" w:lastRow="0" w:firstColumn="1" w:lastColumn="0" w:noHBand="0" w:noVBand="1"/>
+      </w:tblPr>
+      <w:tblGrid>
+        <w:gridCol w:w="1491"/>
+        <w:gridCol w:w="1548"/>
+        <w:gridCol w:w="1387"/>
+        <w:gridCol w:w="2159"/>
+        <w:gridCol w:w="2431"/>
+      </w:tblGrid>
+      <w:tr>
+        <w:tc>
+          <w:tcPr>
+            <w:tcW w:w="1803" w:type="dxa"/>
+          </w:tcPr>
+          <w:p>
+            <w:r>
+              <w:t>SUBJECT_ID</w:t>
+            </w:r>
+          </w:p>
+        </w:tc>
+        <w:tc>
+          <w:tcPr>
+            <w:tcW w:w="1803" w:type="dxa"/>
+          </w:tcPr>
+          <w:p>
+            <w:r>
+              <w:t>EVENT_FLAG</w:t>
+            </w:r>
+          </w:p>
+        </w:tc>
+        <w:tc>
+          <w:tcPr>
+            <w:tcW w:w="1803" w:type="dxa"/>
+          </w:tcPr>
+          <w:p>
+            <w:r>
+              <w:t>HADM_ID</w:t>
+            </w:r>
+          </w:p>
+        </w:tc>
+        <w:tc>
+          <w:tcPr>
+            <w:tcW w:w="1803" w:type="dxa"/>
+          </w:tcPr>
+          <w:p>
+            <w:r>
+              <w:t>PRIMARY_DIAGNOSIS</w:t>
+            </w:r>
+          </w:p>
+        </w:tc>
+        <w:tc>
+          <w:tcPr>
+            <w:tcW w:w="1804" w:type="dxa"/>
+          </w:tcPr>
+          <w:p>
+            <w:r>
+              <w:t>SECONDARY_DIAGNOSIS</w:t>
+            </w:r>
+          </w:p>
+        </w:tc>
+      </w:tr>
+    </w:tbl>
+    <w:p>
+      <w:r>
+        <w:t xml:space="preserve">Achieved by splitting the list of secondary diagnoses into a new row for each individual diagnosis, the other four columns containing the same information. </w:t>
+      </w:r>
+    </w:p>
+    <w:p>
+      <w:r>
+        <w:t>Can then use this to perform clustering analysis on primary-secondary diagnosis pairs. Provided all codes are numeric, encoding is not needed. PCA is needed to reduce dimensionality of data.</w:t>
+      </w:r>
+    </w:p>
+    <w:p>
+      <w:r>
+        <w:t>Perform clustering analysis using scikit-</w:t>
+      </w:r>
+      <w:proofErr w:type="spellStart"/>
+      <w:r>
+        <w:t>learn’s</w:t>
+      </w:r>
+      <w:proofErr w:type="spellEnd"/>
+      <w:r>
+        <w:t xml:space="preserve"> k-Means algorithm, and also an implementation of the M-algorithm (and subsequently, K-algorithm) such as in </w:t>
+      </w:r>
+      <w:hyperlink r:id="rId33" w:history="1">
+        <w:r>
+          <w:rPr>
+            <w:rStyle w:val="Hyperlink"/>
+          </w:rPr>
+          <w:t>https://link.springer.com/article/10.1007/s10115-021-01623-y</w:t>
+        </w:r>
+      </w:hyperlink>
+      <w:r>
+        <w:t xml:space="preserve"> on a list of values of k (number of clusters). </w:t>
+      </w:r>
+    </w:p>
+    <w:p>
+      <w:r>
+        <w:t>Plot</w:t>
+      </w:r>
+      <w:r>
+        <w:t>ted</w:t>
+      </w:r>
+      <w:r>
+        <w:t xml:space="preserve"> the results, coloured by cluster. Additionally represent those deceased with a ‘o’ (0) and those discharged with a ‘x’ (1) (or is it the other way round? Must review meaning of event flag column). Tried using silhouette score to evaluate but run </w:t>
+      </w:r>
+      <w:r>
+        <w:t xml:space="preserve">out of memory due to large set size. Can use </w:t>
+      </w:r>
+      <w:proofErr w:type="spellStart"/>
+      <w:r>
+        <w:t>calinski-harabanz</w:t>
+      </w:r>
+      <w:proofErr w:type="spellEnd"/>
+      <w:r>
+        <w:t xml:space="preserve"> score and SSE, but need to consider whether these are effective evaluation metrics or if there is something better. </w:t>
+      </w:r>
+    </w:p>
+    <w:p>
+      <w:r>
+        <w:lastRenderedPageBreak/>
+        <w:t>Hierarchical algorithm not yet implemented – if there is time after the report is mostly finished and the code works, I can implement it. Otherwise, it is not as important (only ideal), as I will still have two algorithms to compare.</w:t>
+      </w:r>
+    </w:p>
+    <w:p>
+      <w:r>
+        <w:t>Next steps:</w:t>
+      </w:r>
+    </w:p>
+    <w:p>
+      <w:pPr>
+        <w:pStyle w:val="ListParagraph"/>
+        <w:numPr>
+          <w:ilvl w:val="0"/>
+          <w:numId w:val="1"/>
+        </w:numPr>
+      </w:pPr>
+      <w:r>
+        <w:t>Refine the scatter plots – additionally review the event flag column’s meaning.</w:t>
+      </w:r>
+    </w:p>
+    <w:p>
+      <w:pPr>
+        <w:pStyle w:val="ListParagraph"/>
+        <w:numPr>
+          <w:ilvl w:val="0"/>
+          <w:numId w:val="1"/>
+        </w:numPr>
+      </w:pPr>
+      <w:r>
+        <w:t>Decide on appropriate evaluation metrics – use of SSE/C-H/relative risk/some other cost function or metric?</w:t>
+      </w:r>
+    </w:p>
+    <w:p>
+      <w:pPr>
+        <w:pStyle w:val="ListParagraph"/>
+        <w:numPr>
+          <w:ilvl w:val="0"/>
+          <w:numId w:val="1"/>
+        </w:numPr>
+      </w:pPr>
+      <w:r>
+        <w:t>Produce tables of results, perhaps plot any numeric scores on a line plot for visualisation?</w:t>
+      </w:r>
+    </w:p>
+    <w:p>
+      <w:pPr>
+        <w:pStyle w:val="ListParagraph"/>
+        <w:numPr>
+          <w:ilvl w:val="0"/>
+          <w:numId w:val="1"/>
+        </w:numPr>
+      </w:pPr>
+      <w:r>
+        <w:t>Evaluate, comparing the k-means and m-algorithm results, the appropriate number of clusters.</w:t>
+      </w:r>
+    </w:p>
+    <w:p>
+      <w:pPr>
+        <w:pStyle w:val="ListParagraph"/>
+        <w:numPr>
+          <w:ilvl w:val="0"/>
+          <w:numId w:val="1"/>
+        </w:numPr>
+      </w:pPr>
+      <w:r>
+        <w:t>Begin to compose the discussion of results for the report.</w:t>
+      </w:r>
+    </w:p>
     <w:p>
       <w:pPr>
         <w:pStyle w:val="Heading1"/>
@@ -2380,7 +2652,7 @@
       </w:pPr>
     </w:p>
     <w:sectPr>
-      <w:footerReference w:type="default" r:id="rId33"/>
+      <w:footerReference w:type="default" r:id="rId34"/>
       <w:pgSz w:w="11906" w:h="16838"/>
       <w:pgMar w:top="1440" w:right="1440" w:bottom="1440" w:left="1440" w:header="708" w:footer="708" w:gutter="0"/>
       <w:cols w:space="708"/>
@@ -2391,7 +2663,7 @@
 </file>
 
 <file path=word/endnotes.xml><?xml version="1.0" encoding="utf-8"?>
-<w:endnotes xmlns:wpc="http://schemas.microsoft.com/office/word/2010/wordprocessingCanvas" xmlns:cx="http://schemas.microsoft.com/office/drawing/2014/chartex" xmlns:cx1="http://schemas.microsoft.com/office/drawing/2015/9/8/chartex" xmlns:cx2="http://schemas.microsoft.com/office/drawing/2015/10/21/chartex" xmlns:cx3="http://schemas.microsoft.com/office/drawing/2016/5/9/chartex" xmlns:cx4="http://schemas.microsoft.com/office/drawing/2016/5/10/chartex" xmlns:cx5="http://schemas.microsoft.com/office/drawing/2016/5/11/chartex" xmlns:cx6="http://schemas.microsoft.com/office/drawing/2016/5/12/chartex" xmlns:cx7="http://schemas.microsoft.com/office/drawing/2016/5/13/chartex" xmlns:cx8="http://schemas.microsoft.com/office/drawing/2016/5/14/chartex" xmlns:mc="http://schemas.openxmlformats.org/markup-compatibility/2006" xmlns:aink="http://schemas.microsoft.com/office/drawing/2016/ink" xmlns:am3d="http://schemas.microsoft.com/office/drawing/2017/model3d" xmlns:o="urn:schemas-microsoft-com:office:office" xmlns:oel="http://schemas.microsoft.com/office/2019/extlst" xmlns:r="http://schemas.openxmlformats.org/officeDocument/2006/relationships" xmlns:m="http://schemas.openxmlformats.org/officeDocument/2006/math" xmlns:v="urn:schemas-microsoft-com:vml" xmlns:wp14="http://schemas.microsoft.com/office/word/2010/wordprocessingDrawing" xmlns:wp="http://schemas.openxmlformats.org/drawingml/2006/wordprocessingDrawing" xmlns:w10="urn:schemas-microsoft-com:office:word" xmlns:w="http://schemas.openxmlformats.org/wordprocessingml/2006/main" xmlns:w14="http://schemas.microsoft.com/office/word/2010/wordml" xmlns:w15="http://schemas.microsoft.com/office/word/2012/wordml" xmlns:w16cex="http://schemas.microsoft.com/office/word/2018/wordml/cex" xmlns:w16cid="http://schemas.microsoft.com/office/word/2016/wordml/cid" xmlns:w16="http://schemas.microsoft.com/office/word/2018/wordml" xmlns:w16sdtdh="http://schemas.microsoft.com/office/word/2020/wordml/sdtdatahash" xmlns:w16se="http://schemas.microsoft.com/office/word/2015/wordml/symex" xmlns:wpg="http://schemas.microsoft.com/office/word/2010/wordprocessingGroup" xmlns:wpi="http://schemas.microsoft.com/office/word/2010/wordprocessingInk" xmlns:wne="http://schemas.microsoft.com/office/word/2006/wordml" xmlns:wps="http://schemas.microsoft.com/office/word/2010/wordprocessingShape" mc:Ignorable="w14 w15 w16se w16cid w16 w16cex w16sdtdh wp14">
+<w:endnotes xmlns:wpc="http://schemas.microsoft.com/office/word/2010/wordprocessingCanvas" xmlns:cx="http://schemas.microsoft.com/office/drawing/2014/chartex" xmlns:cx1="http://schemas.microsoft.com/office/drawing/2015/9/8/chartex" xmlns:cx2="http://schemas.microsoft.com/office/drawing/2015/10/21/chartex" xmlns:cx3="http://schemas.microsoft.com/office/drawing/2016/5/9/chartex" xmlns:cx4="http://schemas.microsoft.com/office/drawing/2016/5/10/chartex" xmlns:cx5="http://schemas.microsoft.com/office/drawing/2016/5/11/chartex" xmlns:cx6="http://schemas.microsoft.com/office/drawing/2016/5/12/chartex" xmlns:cx7="http://schemas.microsoft.com/office/drawing/2016/5/13/chartex" xmlns:cx8="http://schemas.microsoft.com/office/drawing/2016/5/14/chartex" xmlns:mc="http://schemas.openxmlformats.org/markup-compatibility/2006" xmlns:aink="http://schemas.microsoft.com/office/drawing/2016/ink" xmlns:am3d="http://schemas.microsoft.com/office/drawing/2017/model3d" xmlns:o="urn:schemas-microsoft-com:office:office" xmlns:oel="http://schemas.microsoft.com/office/2019/extlst" xmlns:r="http://schemas.openxmlformats.org/officeDocument/2006/relationships" xmlns:m="http://schemas.openxmlformats.org/officeDocument/2006/math" xmlns:v="urn:schemas-microsoft-com:vml" xmlns:wp14="http://schemas.microsoft.com/office/word/2010/wordprocessingDrawing" xmlns:wp="http://schemas.openxmlformats.org/drawingml/2006/wordprocessingDrawing" xmlns:w10="urn:schemas-microsoft-com:office:word" xmlns:w="http://schemas.openxmlformats.org/wordprocessingml/2006/main" xmlns:w14="http://schemas.microsoft.com/office/word/2010/wordml" xmlns:w15="http://schemas.microsoft.com/office/word/2012/wordml" xmlns:w16cex="http://schemas.microsoft.com/office/word/2018/wordml/cex" xmlns:w16cid="http://schemas.microsoft.com/office/word/2016/wordml/cid" xmlns:w16="http://schemas.microsoft.com/office/word/2018/wordml" xmlns:w16du="http://schemas.microsoft.com/office/word/2023/wordml/word16du" xmlns:w16sdtdh="http://schemas.microsoft.com/office/word/2020/wordml/sdtdatahash" xmlns:w16se="http://schemas.microsoft.com/office/word/2015/wordml/symex" xmlns:wpg="http://schemas.microsoft.com/office/word/2010/wordprocessingGroup" xmlns:wpi="http://schemas.microsoft.com/office/word/2010/wordprocessingInk" xmlns:wne="http://schemas.microsoft.com/office/word/2006/wordml" xmlns:wps="http://schemas.microsoft.com/office/word/2010/wordprocessingShape" mc:Ignorable="w14 w15 w16se w16cid w16 w16cex w16sdtdh wp14">
   <w:endnote w:type="separator" w:id="-1">
     <w:p>
       <w:pPr>
@@ -2416,7 +2688,7 @@
 </file>
 
 <file path=word/footer1.xml><?xml version="1.0" encoding="utf-8"?>
-<w:ftr xmlns:wpc="http://schemas.microsoft.com/office/word/2010/wordprocessingCanvas" xmlns:cx="http://schemas.microsoft.com/office/drawing/2014/chartex" xmlns:cx1="http://schemas.microsoft.com/office/drawing/2015/9/8/chartex" xmlns:cx2="http://schemas.microsoft.com/office/drawing/2015/10/21/chartex" xmlns:cx3="http://schemas.microsoft.com/office/drawing/2016/5/9/chartex" xmlns:cx4="http://schemas.microsoft.com/office/drawing/2016/5/10/chartex" xmlns:cx5="http://schemas.microsoft.com/office/drawing/2016/5/11/chartex" xmlns:cx6="http://schemas.microsoft.com/office/drawing/2016/5/12/chartex" xmlns:cx7="http://schemas.microsoft.com/office/drawing/2016/5/13/chartex" xmlns:cx8="http://schemas.microsoft.com/office/drawing/2016/5/14/chartex" xmlns:mc="http://schemas.openxmlformats.org/markup-compatibility/2006" xmlns:aink="http://schemas.microsoft.com/office/drawing/2016/ink" xmlns:am3d="http://schemas.microsoft.com/office/drawing/2017/model3d" xmlns:o="urn:schemas-microsoft-com:office:office" xmlns:oel="http://schemas.microsoft.com/office/2019/extlst" xmlns:r="http://schemas.openxmlformats.org/officeDocument/2006/relationships" xmlns:m="http://schemas.openxmlformats.org/officeDocument/2006/math" xmlns:v="urn:schemas-microsoft-com:vml" xmlns:wp14="http://schemas.microsoft.com/office/word/2010/wordprocessingDrawing" xmlns:wp="http://schemas.openxmlformats.org/drawingml/2006/wordprocessingDrawing" xmlns:w10="urn:schemas-microsoft-com:office:word" xmlns:w="http://schemas.openxmlformats.org/wordprocessingml/2006/main" xmlns:w14="http://schemas.microsoft.com/office/word/2010/wordml" xmlns:w15="http://schemas.microsoft.com/office/word/2012/wordml" xmlns:w16cex="http://schemas.microsoft.com/office/word/2018/wordml/cex" xmlns:w16cid="http://schemas.microsoft.com/office/word/2016/wordml/cid" xmlns:w16="http://schemas.microsoft.com/office/word/2018/wordml" xmlns:w16sdtdh="http://schemas.microsoft.com/office/word/2020/wordml/sdtdatahash" xmlns:w16se="http://schemas.microsoft.com/office/word/2015/wordml/symex" xmlns:wpg="http://schemas.microsoft.com/office/word/2010/wordprocessingGroup" xmlns:wpi="http://schemas.microsoft.com/office/word/2010/wordprocessingInk" xmlns:wne="http://schemas.microsoft.com/office/word/2006/wordml" xmlns:wps="http://schemas.microsoft.com/office/word/2010/wordprocessingShape" mc:Ignorable="w14 w15 w16se w16cid w16 w16cex w16sdtdh wp14">
+<w:ftr xmlns:wpc="http://schemas.microsoft.com/office/word/2010/wordprocessingCanvas" xmlns:cx="http://schemas.microsoft.com/office/drawing/2014/chartex" xmlns:cx1="http://schemas.microsoft.com/office/drawing/2015/9/8/chartex" xmlns:cx2="http://schemas.microsoft.com/office/drawing/2015/10/21/chartex" xmlns:cx3="http://schemas.microsoft.com/office/drawing/2016/5/9/chartex" xmlns:cx4="http://schemas.microsoft.com/office/drawing/2016/5/10/chartex" xmlns:cx5="http://schemas.microsoft.com/office/drawing/2016/5/11/chartex" xmlns:cx6="http://schemas.microsoft.com/office/drawing/2016/5/12/chartex" xmlns:cx7="http://schemas.microsoft.com/office/drawing/2016/5/13/chartex" xmlns:cx8="http://schemas.microsoft.com/office/drawing/2016/5/14/chartex" xmlns:mc="http://schemas.openxmlformats.org/markup-compatibility/2006" xmlns:aink="http://schemas.microsoft.com/office/drawing/2016/ink" xmlns:am3d="http://schemas.microsoft.com/office/drawing/2017/model3d" xmlns:o="urn:schemas-microsoft-com:office:office" xmlns:oel="http://schemas.microsoft.com/office/2019/extlst" xmlns:r="http://schemas.openxmlformats.org/officeDocument/2006/relationships" xmlns:m="http://schemas.openxmlformats.org/officeDocument/2006/math" xmlns:v="urn:schemas-microsoft-com:vml" xmlns:wp14="http://schemas.microsoft.com/office/word/2010/wordprocessingDrawing" xmlns:wp="http://schemas.openxmlformats.org/drawingml/2006/wordprocessingDrawing" xmlns:w10="urn:schemas-microsoft-com:office:word" xmlns:w="http://schemas.openxmlformats.org/wordprocessingml/2006/main" xmlns:w14="http://schemas.microsoft.com/office/word/2010/wordml" xmlns:w15="http://schemas.microsoft.com/office/word/2012/wordml" xmlns:w16cex="http://schemas.microsoft.com/office/word/2018/wordml/cex" xmlns:w16cid="http://schemas.microsoft.com/office/word/2016/wordml/cid" xmlns:w16="http://schemas.microsoft.com/office/word/2018/wordml" xmlns:w16du="http://schemas.microsoft.com/office/word/2023/wordml/word16du" xmlns:w16sdtdh="http://schemas.microsoft.com/office/word/2020/wordml/sdtdatahash" xmlns:w16se="http://schemas.microsoft.com/office/word/2015/wordml/symex" xmlns:wpg="http://schemas.microsoft.com/office/word/2010/wordprocessingGroup" xmlns:wpi="http://schemas.microsoft.com/office/word/2010/wordprocessingInk" xmlns:wne="http://schemas.microsoft.com/office/word/2006/wordml" xmlns:wps="http://schemas.microsoft.com/office/word/2010/wordprocessingShape" mc:Ignorable="w14 w15 w16se w16cid w16 w16cex w16sdtdh wp14">
   <w:sdt>
     <w:sdtPr>
       <w:id w:val="2082801169"/>
@@ -2475,7 +2747,7 @@
 </file>
 
 <file path=word/footnotes.xml><?xml version="1.0" encoding="utf-8"?>
-<w:footnotes xmlns:wpc="http://schemas.microsoft.com/office/word/2010/wordprocessingCanvas" xmlns:cx="http://schemas.microsoft.com/office/drawing/2014/chartex" xmlns:cx1="http://schemas.microsoft.com/office/drawing/2015/9/8/chartex" xmlns:cx2="http://schemas.microsoft.com/office/drawing/2015/10/21/chartex" xmlns:cx3="http://schemas.microsoft.com/office/drawing/2016/5/9/chartex" xmlns:cx4="http://schemas.microsoft.com/office/drawing/2016/5/10/chartex" xmlns:cx5="http://schemas.microsoft.com/office/drawing/2016/5/11/chartex" xmlns:cx6="http://schemas.microsoft.com/office/drawing/2016/5/12/chartex" xmlns:cx7="http://schemas.microsoft.com/office/drawing/2016/5/13/chartex" xmlns:cx8="http://schemas.microsoft.com/office/drawing/2016/5/14/chartex" xmlns:mc="http://schemas.openxmlformats.org/markup-compatibility/2006" xmlns:aink="http://schemas.microsoft.com/office/drawing/2016/ink" xmlns:am3d="http://schemas.microsoft.com/office/drawing/2017/model3d" xmlns:o="urn:schemas-microsoft-com:office:office" xmlns:oel="http://schemas.microsoft.com/office/2019/extlst" xmlns:r="http://schemas.openxmlformats.org/officeDocument/2006/relationships" xmlns:m="http://schemas.openxmlformats.org/officeDocument/2006/math" xmlns:v="urn:schemas-microsoft-com:vml" xmlns:wp14="http://schemas.microsoft.com/office/word/2010/wordprocessingDrawing" xmlns:wp="http://schemas.openxmlformats.org/drawingml/2006/wordprocessingDrawing" xmlns:w10="urn:schemas-microsoft-com:office:word" xmlns:w="http://schemas.openxmlformats.org/wordprocessingml/2006/main" xmlns:w14="http://schemas.microsoft.com/office/word/2010/wordml" xmlns:w15="http://schemas.microsoft.com/office/word/2012/wordml" xmlns:w16cex="http://schemas.microsoft.com/office/word/2018/wordml/cex" xmlns:w16cid="http://schemas.microsoft.com/office/word/2016/wordml/cid" xmlns:w16="http://schemas.microsoft.com/office/word/2018/wordml" xmlns:w16sdtdh="http://schemas.microsoft.com/office/word/2020/wordml/sdtdatahash" xmlns:w16se="http://schemas.microsoft.com/office/word/2015/wordml/symex" xmlns:wpg="http://schemas.microsoft.com/office/word/2010/wordprocessingGroup" xmlns:wpi="http://schemas.microsoft.com/office/word/2010/wordprocessingInk" xmlns:wne="http://schemas.microsoft.com/office/word/2006/wordml" xmlns:wps="http://schemas.microsoft.com/office/word/2010/wordprocessingShape" mc:Ignorable="w14 w15 w16se w16cid w16 w16cex w16sdtdh wp14">
+<w:footnotes xmlns:wpc="http://schemas.microsoft.com/office/word/2010/wordprocessingCanvas" xmlns:cx="http://schemas.microsoft.com/office/drawing/2014/chartex" xmlns:cx1="http://schemas.microsoft.com/office/drawing/2015/9/8/chartex" xmlns:cx2="http://schemas.microsoft.com/office/drawing/2015/10/21/chartex" xmlns:cx3="http://schemas.microsoft.com/office/drawing/2016/5/9/chartex" xmlns:cx4="http://schemas.microsoft.com/office/drawing/2016/5/10/chartex" xmlns:cx5="http://schemas.microsoft.com/office/drawing/2016/5/11/chartex" xmlns:cx6="http://schemas.microsoft.com/office/drawing/2016/5/12/chartex" xmlns:cx7="http://schemas.microsoft.com/office/drawing/2016/5/13/chartex" xmlns:cx8="http://schemas.microsoft.com/office/drawing/2016/5/14/chartex" xmlns:mc="http://schemas.openxmlformats.org/markup-compatibility/2006" xmlns:aink="http://schemas.microsoft.com/office/drawing/2016/ink" xmlns:am3d="http://schemas.microsoft.com/office/drawing/2017/model3d" xmlns:o="urn:schemas-microsoft-com:office:office" xmlns:oel="http://schemas.microsoft.com/office/2019/extlst" xmlns:r="http://schemas.openxmlformats.org/officeDocument/2006/relationships" xmlns:m="http://schemas.openxmlformats.org/officeDocument/2006/math" xmlns:v="urn:schemas-microsoft-com:vml" xmlns:wp14="http://schemas.microsoft.com/office/word/2010/wordprocessingDrawing" xmlns:wp="http://schemas.openxmlformats.org/drawingml/2006/wordprocessingDrawing" xmlns:w10="urn:schemas-microsoft-com:office:word" xmlns:w="http://schemas.openxmlformats.org/wordprocessingml/2006/main" xmlns:w14="http://schemas.microsoft.com/office/word/2010/wordml" xmlns:w15="http://schemas.microsoft.com/office/word/2012/wordml" xmlns:w16cex="http://schemas.microsoft.com/office/word/2018/wordml/cex" xmlns:w16cid="http://schemas.microsoft.com/office/word/2016/wordml/cid" xmlns:w16="http://schemas.microsoft.com/office/word/2018/wordml" xmlns:w16du="http://schemas.microsoft.com/office/word/2023/wordml/word16du" xmlns:w16sdtdh="http://schemas.microsoft.com/office/word/2020/wordml/sdtdatahash" xmlns:w16se="http://schemas.microsoft.com/office/word/2015/wordml/symex" xmlns:wpg="http://schemas.microsoft.com/office/word/2010/wordprocessingGroup" xmlns:wpi="http://schemas.microsoft.com/office/word/2010/wordprocessingInk" xmlns:wne="http://schemas.microsoft.com/office/word/2006/wordml" xmlns:wps="http://schemas.microsoft.com/office/word/2010/wordprocessingShape" mc:Ignorable="w14 w15 w16se w16cid w16 w16cex w16sdtdh wp14">
   <w:footnote w:type="separator" w:id="-1">
     <w:p>
       <w:pPr>
@@ -2500,7 +2772,7 @@
 </file>
 
 <file path=word/numbering.xml><?xml version="1.0" encoding="utf-8"?>
-<w:numbering xmlns:wpc="http://schemas.microsoft.com/office/word/2010/wordprocessingCanvas" xmlns:cx="http://schemas.microsoft.com/office/drawing/2014/chartex" xmlns:cx1="http://schemas.microsoft.com/office/drawing/2015/9/8/chartex" xmlns:cx2="http://schemas.microsoft.com/office/drawing/2015/10/21/chartex" xmlns:cx3="http://schemas.microsoft.com/office/drawing/2016/5/9/chartex" xmlns:cx4="http://schemas.microsoft.com/office/drawing/2016/5/10/chartex" xmlns:cx5="http://schemas.microsoft.com/office/drawing/2016/5/11/chartex" xmlns:cx6="http://schemas.microsoft.com/office/drawing/2016/5/12/chartex" xmlns:cx7="http://schemas.microsoft.com/office/drawing/2016/5/13/chartex" xmlns:cx8="http://schemas.microsoft.com/office/drawing/2016/5/14/chartex" xmlns:mc="http://schemas.openxmlformats.org/markup-compatibility/2006" xmlns:aink="http://schemas.microsoft.com/office/drawing/2016/ink" xmlns:am3d="http://schemas.microsoft.com/office/drawing/2017/model3d" xmlns:o="urn:schemas-microsoft-com:office:office" xmlns:oel="http://schemas.microsoft.com/office/2019/extlst" xmlns:r="http://schemas.openxmlformats.org/officeDocument/2006/relationships" xmlns:m="http://schemas.openxmlformats.org/officeDocument/2006/math" xmlns:v="urn:schemas-microsoft-com:vml" xmlns:wp14="http://schemas.microsoft.com/office/word/2010/wordprocessingDrawing" xmlns:wp="http://schemas.openxmlformats.org/drawingml/2006/wordprocessingDrawing" xmlns:w10="urn:schemas-microsoft-com:office:word" xmlns:w="http://schemas.openxmlformats.org/wordprocessingml/2006/main" xmlns:w14="http://schemas.microsoft.com/office/word/2010/wordml" xmlns:w15="http://schemas.microsoft.com/office/word/2012/wordml" xmlns:w16cex="http://schemas.microsoft.com/office/word/2018/wordml/cex" xmlns:w16cid="http://schemas.microsoft.com/office/word/2016/wordml/cid" xmlns:w16="http://schemas.microsoft.com/office/word/2018/wordml" xmlns:w16sdtdh="http://schemas.microsoft.com/office/word/2020/wordml/sdtdatahash" xmlns:w16se="http://schemas.microsoft.com/office/word/2015/wordml/symex" xmlns:wpg="http://schemas.microsoft.com/office/word/2010/wordprocessingGroup" xmlns:wpi="http://schemas.microsoft.com/office/word/2010/wordprocessingInk" xmlns:wne="http://schemas.microsoft.com/office/word/2006/wordml" xmlns:wps="http://schemas.microsoft.com/office/word/2010/wordprocessingShape" mc:Ignorable="w14 w15 w16se w16cid w16 w16cex w16sdtdh wp14">
+<w:numbering xmlns:wpc="http://schemas.microsoft.com/office/word/2010/wordprocessingCanvas" xmlns:cx="http://schemas.microsoft.com/office/drawing/2014/chartex" xmlns:cx1="http://schemas.microsoft.com/office/drawing/2015/9/8/chartex" xmlns:cx2="http://schemas.microsoft.com/office/drawing/2015/10/21/chartex" xmlns:cx3="http://schemas.microsoft.com/office/drawing/2016/5/9/chartex" xmlns:cx4="http://schemas.microsoft.com/office/drawing/2016/5/10/chartex" xmlns:cx5="http://schemas.microsoft.com/office/drawing/2016/5/11/chartex" xmlns:cx6="http://schemas.microsoft.com/office/drawing/2016/5/12/chartex" xmlns:cx7="http://schemas.microsoft.com/office/drawing/2016/5/13/chartex" xmlns:cx8="http://schemas.microsoft.com/office/drawing/2016/5/14/chartex" xmlns:mc="http://schemas.openxmlformats.org/markup-compatibility/2006" xmlns:aink="http://schemas.microsoft.com/office/drawing/2016/ink" xmlns:am3d="http://schemas.microsoft.com/office/drawing/2017/model3d" xmlns:o="urn:schemas-microsoft-com:office:office" xmlns:oel="http://schemas.microsoft.com/office/2019/extlst" xmlns:r="http://schemas.openxmlformats.org/officeDocument/2006/relationships" xmlns:m="http://schemas.openxmlformats.org/officeDocument/2006/math" xmlns:v="urn:schemas-microsoft-com:vml" xmlns:wp14="http://schemas.microsoft.com/office/word/2010/wordprocessingDrawing" xmlns:wp="http://schemas.openxmlformats.org/drawingml/2006/wordprocessingDrawing" xmlns:w10="urn:schemas-microsoft-com:office:word" xmlns:w="http://schemas.openxmlformats.org/wordprocessingml/2006/main" xmlns:w14="http://schemas.microsoft.com/office/word/2010/wordml" xmlns:w15="http://schemas.microsoft.com/office/word/2012/wordml" xmlns:w16cex="http://schemas.microsoft.com/office/word/2018/wordml/cex" xmlns:w16cid="http://schemas.microsoft.com/office/word/2016/wordml/cid" xmlns:w16="http://schemas.microsoft.com/office/word/2018/wordml" xmlns:w16du="http://schemas.microsoft.com/office/word/2023/wordml/word16du" xmlns:w16sdtdh="http://schemas.microsoft.com/office/word/2020/wordml/sdtdatahash" xmlns:w16se="http://schemas.microsoft.com/office/word/2015/wordml/symex" xmlns:wpg="http://schemas.microsoft.com/office/word/2010/wordprocessingGroup" xmlns:wpi="http://schemas.microsoft.com/office/word/2010/wordprocessingInk" xmlns:wne="http://schemas.microsoft.com/office/word/2006/wordml" xmlns:wps="http://schemas.microsoft.com/office/word/2010/wordprocessingShape" mc:Ignorable="w14 w15 w16se w16cid w16 w16cex w16sdtdh wp14">
   <w:abstractNum w:abstractNumId="0" w15:restartNumberingAfterBreak="0">
     <w:nsid w:val="5605347C"/>
     <w:multiLevelType w:val="hybridMultilevel"/>
@@ -3234,6 +3506,25 @@
       <w:u w:val="single"/>
     </w:rPr>
   </w:style>
+  <w:style w:type="table" w:styleId="TableGrid">
+    <w:name w:val="Table Grid"/>
+    <w:basedOn w:val="TableNormal"/>
+    <w:uiPriority w:val="39"/>
+    <w:rsid w:val="002E0E9F"/>
+    <w:pPr>
+      <w:spacing w:after="0" w:line="240" w:lineRule="auto"/>
+    </w:pPr>
+    <w:tblPr>
+      <w:tblBorders>
+        <w:top w:val="single" w:sz="4" w:space="0" w:color="auto"/>
+        <w:left w:val="single" w:sz="4" w:space="0" w:color="auto"/>
+        <w:bottom w:val="single" w:sz="4" w:space="0" w:color="auto"/>
+        <w:right w:val="single" w:sz="4" w:space="0" w:color="auto"/>
+        <w:insideH w:val="single" w:sz="4" w:space="0" w:color="auto"/>
+        <w:insideV w:val="single" w:sz="4" w:space="0" w:color="auto"/>
+      </w:tblBorders>
+    </w:tblPr>
+  </w:style>
 </w:styles>
 </file>
 

</xml_diff>

<commit_message>
clusters saved, report is in its final stages
</commit_message>
<xml_diff>
--- a/Mining Co-Morbidity Patterns - E-logbook.docx
+++ b/Mining Co-Morbidity Patterns - E-logbook.docx
@@ -10,16 +10,16 @@
         <w:t>Mining Co</w:t>
       </w:r>
       <w:r>
-        <w:t>-M</w:t>
+        <w:t>m</w:t>
       </w:r>
       <w:r>
         <w:t>orbidity Patterns</w:t>
       </w:r>
       <w:r>
-        <w:t xml:space="preserve">  - </w:t>
-      </w:r>
-      <w:r>
-        <w:t xml:space="preserve">                </w:t>
+        <w:t xml:space="preserve">  -</w:t>
+      </w:r>
+      <w:r>
+        <w:t xml:space="preserve"> </w:t>
       </w:r>
       <w:r>
         <w:t>E-Logbook</w:t>
@@ -587,15 +587,15 @@
         </w:numPr>
       </w:pPr>
       <w:r>
+        <w:t>Familiarise myself with MIMIC-III databases and how to generate event logs from the data.</w:t>
+      </w:r>
+    </w:p>
+    <w:p>
+      <w:pPr>
+        <w:pStyle w:val="Heading1"/>
+      </w:pPr>
+      <w:r>
         <w:lastRenderedPageBreak/>
-        <w:t>Familiarise myself with MIMIC-III databases and how to generate event logs from the data.</w:t>
-      </w:r>
-    </w:p>
-    <w:p>
-      <w:pPr>
-        <w:pStyle w:val="Heading1"/>
-      </w:pPr>
-      <w:r>
         <w:t>Weeks 1-6 – Background research</w:t>
       </w:r>
       <w:r>
@@ -1166,15 +1166,7 @@
         </w:r>
       </w:hyperlink>
       <w:r>
-        <w:t xml:space="preserve"> and </w:t>
-      </w:r>
-      <w:proofErr w:type="spellStart"/>
-      <w:r>
-        <w:t>Babun</w:t>
-      </w:r>
-      <w:proofErr w:type="spellEnd"/>
-      <w:r>
-        <w:t xml:space="preserve"> (I think?): </w:t>
+        <w:t xml:space="preserve"> and Babun (I think?): </w:t>
       </w:r>
       <w:hyperlink r:id="rId22" w:history="1">
         <w:r>
@@ -1190,15 +1182,7 @@
         <w:t xml:space="preserve">I may not need to </w:t>
       </w:r>
       <w:r>
-        <w:t xml:space="preserve">install </w:t>
-      </w:r>
-      <w:proofErr w:type="spellStart"/>
-      <w:r>
-        <w:t>Babun</w:t>
-      </w:r>
-      <w:proofErr w:type="spellEnd"/>
-      <w:r>
-        <w:t xml:space="preserve"> as it seems to be outdated, although it may complicate following the tutorial.</w:t>
+        <w:t>install Babun as it seems to be outdated, although it may complicate following the tutorial.</w:t>
       </w:r>
     </w:p>
     <w:p>
@@ -1215,15 +1199,7 @@
         </w:numPr>
       </w:pPr>
       <w:r>
-        <w:t xml:space="preserve">Install Cygwin (and </w:t>
-      </w:r>
-      <w:proofErr w:type="spellStart"/>
-      <w:r>
-        <w:t>Babun</w:t>
-      </w:r>
-      <w:proofErr w:type="spellEnd"/>
-      <w:r>
-        <w:t>?)</w:t>
+        <w:t>Install Cygwin (and Babun?)</w:t>
       </w:r>
     </w:p>
     <w:p>
@@ -1259,18 +1235,18 @@
         </w:numPr>
       </w:pPr>
       <w:r>
+        <w:t xml:space="preserve">Set up the PostgreSQL environment </w:t>
+      </w:r>
+      <w:r>
+        <w:t>and import the MIMIC-III database</w:t>
+      </w:r>
+    </w:p>
+    <w:p>
+      <w:pPr>
+        <w:pStyle w:val="Heading1"/>
+      </w:pPr>
+      <w:r>
         <w:lastRenderedPageBreak/>
-        <w:t xml:space="preserve">Set up the PostgreSQL environment </w:t>
-      </w:r>
-      <w:r>
-        <w:t>and import the MIMIC-III database</w:t>
-      </w:r>
-    </w:p>
-    <w:p>
-      <w:pPr>
-        <w:pStyle w:val="Heading1"/>
-      </w:pPr>
-      <w:r>
         <w:t>Week</w:t>
       </w:r>
       <w:r>
@@ -1539,15 +1515,7 @@
         <w:t xml:space="preserve">I decided to load in only the relevant CSV files (patients, diagnoses_icd, </w:t>
       </w:r>
       <w:r>
-        <w:t xml:space="preserve">admissions and </w:t>
-      </w:r>
-      <w:proofErr w:type="spellStart"/>
-      <w:r>
-        <w:t>d_diagnoses_icd</w:t>
-      </w:r>
-      <w:proofErr w:type="spellEnd"/>
-      <w:r>
-        <w:t xml:space="preserve">). It’s easy using SQL commands to drop the irrelevant columns. </w:t>
+        <w:t xml:space="preserve">admissions and d_diagnoses_icd). It’s easy using SQL commands to drop the irrelevant columns. </w:t>
       </w:r>
       <w:r>
         <w:t xml:space="preserve">I can also manipulate the data so I can string all </w:t>
@@ -1631,15 +1599,7 @@
         <w:t xml:space="preserve">data in Python, I have decided I should also clean the data in Python. At the beginning of this project in September, </w:t>
       </w:r>
       <w:r>
-        <w:t xml:space="preserve">I didn’t know about pandas in Python, but I have since learned how to manipulate data in the form of </w:t>
-      </w:r>
-      <w:proofErr w:type="spellStart"/>
-      <w:r>
-        <w:t>DataFrames</w:t>
-      </w:r>
-      <w:proofErr w:type="spellEnd"/>
-      <w:r>
-        <w:t>. I will attempt this approach instead.</w:t>
+        <w:t>I didn’t know about pandas in Python, but I have since learned how to manipulate data in the form of DataFrames. I will attempt this approach instead.</w:t>
       </w:r>
     </w:p>
     <w:p>
@@ -1770,15 +1730,7 @@
         <w:t xml:space="preserve"> the </w:t>
       </w:r>
       <w:r>
-        <w:t>‘</w:t>
-      </w:r>
-      <w:proofErr w:type="spellStart"/>
-      <w:r>
-        <w:t>NextEventPrediction</w:t>
-      </w:r>
-      <w:proofErr w:type="spellEnd"/>
-      <w:r>
-        <w:t xml:space="preserve"> – model1(unidirectional).py’ file from </w:t>
+        <w:t xml:space="preserve">‘NextEventPrediction – model1(unidirectional).py’ file from </w:t>
       </w:r>
       <w:hyperlink r:id="rId27" w:history="1">
         <w:r>
@@ -2386,15 +2338,7 @@
     </w:p>
     <w:p>
       <w:r>
-        <w:t xml:space="preserve">Reworked the event log extraction algorithm to have a resulting </w:t>
-      </w:r>
-      <w:proofErr w:type="spellStart"/>
-      <w:r>
-        <w:t>DataFrame</w:t>
-      </w:r>
-      <w:proofErr w:type="spellEnd"/>
-      <w:r>
-        <w:t xml:space="preserve"> in the format:</w:t>
+        <w:t>Reworked the event log extraction algorithm to have a resulting DataFrame in the format:</w:t>
       </w:r>
     </w:p>
     <w:tbl>
@@ -2475,15 +2419,7 @@
     </w:p>
     <w:p>
       <w:r>
-        <w:t>Perform clustering analysis using scikit-</w:t>
-      </w:r>
-      <w:proofErr w:type="spellStart"/>
-      <w:r>
-        <w:t>learn’s</w:t>
-      </w:r>
-      <w:proofErr w:type="spellEnd"/>
-      <w:r>
-        <w:t xml:space="preserve"> k-Means algorithm, and also an implementation of the M-algorithm (and subsequently, K-algorithm) such as in </w:t>
+        <w:t xml:space="preserve">Perform clustering analysis using scikit-learn’s k-Means algorithm, and also an implementation of the M-algorithm (and subsequently, K-algorithm) such as in </w:t>
       </w:r>
       <w:hyperlink r:id="rId33" w:history="1">
         <w:r>
@@ -2508,15 +2444,7 @@
         <w:t xml:space="preserve"> the results, coloured by cluster. Additionally represent those deceased with a ‘o’ (0) and those discharged with a ‘x’ (1) (or is it the other way round? Must review meaning of event flag column). Tried using silhouette score to evaluate but run </w:t>
       </w:r>
       <w:r>
-        <w:t xml:space="preserve">out of memory due to large set size. Can use </w:t>
-      </w:r>
-      <w:proofErr w:type="spellStart"/>
-      <w:r>
-        <w:t>calinski-harabanz</w:t>
-      </w:r>
-      <w:proofErr w:type="spellEnd"/>
-      <w:r>
-        <w:t xml:space="preserve"> score and SSE, but need to consider whether these are effective evaluation metrics or if there is something better. </w:t>
+        <w:t xml:space="preserve">out of memory due to large set size. Can use calinski-harabanz score and SSE, but need to consider whether these are effective evaluation metrics or if there is something better. </w:t>
       </w:r>
     </w:p>
     <w:p>
@@ -2610,7 +2538,62 @@
         <w:t>[10-16.04.2023]</w:t>
       </w:r>
     </w:p>
-    <w:p/>
+    <w:p>
+      <w:r>
+        <w:t>Picked out calinski-harabasz index, davies-bouldin index, sse and relative risk calculation as metrics. Refined the relative risk to be similar to Srinivasan’s co-occurrence metric but doubled if the admission led to death.</w:t>
+      </w:r>
+    </w:p>
+    <w:p>
+      <w:r>
+        <w:t>I have removed the K-algorithm as it simply isn’t running, I still have the M-algorithm and now that I have refined the relative risk it works, and works faster too. I’m not sure the results are too good for the M-algorithm but it is something to discuss. I have given up trying to implement any other algorithms, as time is running out and I am yet to finalise anything in my report, or begin my presentation.</w:t>
+      </w:r>
+    </w:p>
+    <w:p>
+      <w:r>
+        <w:t xml:space="preserve">However, code runs all the way through and produces results. </w:t>
+      </w:r>
+    </w:p>
+    <w:p>
+      <w:r>
+        <w:t>Next steps:</w:t>
+      </w:r>
+    </w:p>
+    <w:p>
+      <w:pPr>
+        <w:pStyle w:val="ListParagraph"/>
+        <w:numPr>
+          <w:ilvl w:val="0"/>
+          <w:numId w:val="1"/>
+        </w:numPr>
+      </w:pPr>
+      <w:r>
+        <w:t>Write the report! It exists as a set of bullet points currently.</w:t>
+      </w:r>
+    </w:p>
+    <w:p>
+      <w:pPr>
+        <w:pStyle w:val="ListParagraph"/>
+        <w:numPr>
+          <w:ilvl w:val="0"/>
+          <w:numId w:val="1"/>
+        </w:numPr>
+      </w:pPr>
+      <w:r>
+        <w:t>Draw conclusions from my results.</w:t>
+      </w:r>
+    </w:p>
+    <w:p>
+      <w:pPr>
+        <w:pStyle w:val="ListParagraph"/>
+        <w:numPr>
+          <w:ilvl w:val="0"/>
+          <w:numId w:val="1"/>
+        </w:numPr>
+      </w:pPr>
+      <w:r>
+        <w:t>Prepare the presentation slides ready for recording.</w:t>
+      </w:r>
+    </w:p>
     <w:p>
       <w:pPr>
         <w:pStyle w:val="Heading1"/>
@@ -2625,7 +2608,57 @@
         <w:t xml:space="preserve"> [17-23.04.2023]</w:t>
       </w:r>
     </w:p>
-    <w:p/>
+    <w:p>
+      <w:r>
+        <w:t>Reduced the dataset’s size by removing ICD 9 codes relating to mental health, pregnancy and perinatal conditions, and symptoms, signs, ill-defined conditions and injury and poisoning – I decided these do not fall under the category of ‘disease’. Dropped from 9700072 to 372715 rows!</w:t>
+      </w:r>
+    </w:p>
+    <w:p>
+      <w:r>
+        <w:t>Final set of results gathered. I can begin drawing conclusions from my results now.</w:t>
+      </w:r>
+    </w:p>
+    <w:p>
+      <w:r>
+        <w:t>Next steps:</w:t>
+      </w:r>
+    </w:p>
+    <w:p>
+      <w:pPr>
+        <w:pStyle w:val="ListParagraph"/>
+        <w:numPr>
+          <w:ilvl w:val="0"/>
+          <w:numId w:val="1"/>
+        </w:numPr>
+      </w:pPr>
+      <w:r>
+        <w:t>Discussion of results, followed by abstract and conclusion.</w:t>
+      </w:r>
+    </w:p>
+    <w:p>
+      <w:pPr>
+        <w:pStyle w:val="ListParagraph"/>
+        <w:numPr>
+          <w:ilvl w:val="0"/>
+          <w:numId w:val="1"/>
+        </w:numPr>
+      </w:pPr>
+      <w:r>
+        <w:t>Reflection on learning experience.</w:t>
+      </w:r>
+    </w:p>
+    <w:p>
+      <w:pPr>
+        <w:pStyle w:val="ListParagraph"/>
+        <w:numPr>
+          <w:ilvl w:val="0"/>
+          <w:numId w:val="1"/>
+        </w:numPr>
+      </w:pPr>
+      <w:r>
+        <w:t>Finalise the report and record the presentation.</w:t>
+      </w:r>
+    </w:p>
     <w:p>
       <w:pPr>
         <w:pStyle w:val="Heading1"/>
@@ -2643,9 +2676,11 @@
         <w:t>24-30.04.2023]</w:t>
       </w:r>
     </w:p>
-    <w:p/>
-    <w:p/>
-    <w:p/>
+    <w:p>
+      <w:r>
+        <w:t xml:space="preserve">Not much to discuss, this week has been about finalising everything. </w:t>
+      </w:r>
+    </w:p>
     <w:p>
       <w:pPr>
         <w:pStyle w:val="Heading1"/>
@@ -2740,7 +2775,13 @@
       <w:t xml:space="preserve">29002601 – </w:t>
     </w:r>
     <w:r>
-      <w:t>Mining Co-Morbidity Patterns</w:t>
+      <w:t>Mining Co</w:t>
+    </w:r>
+    <w:r>
+      <w:t>m</w:t>
+    </w:r>
+    <w:r>
+      <w:t>orbidity Patterns</w:t>
     </w:r>
   </w:p>
 </w:ftr>

</xml_diff>

<commit_message>
final changes made to report
</commit_message>
<xml_diff>
--- a/Mining Co-Morbidity Patterns - E-logbook.docx
+++ b/Mining Co-Morbidity Patterns - E-logbook.docx
@@ -33,6 +33,58 @@
       <w:r>
         <w:t>29002601 – Leah Gourley</w:t>
       </w:r>
+    </w:p>
+    <w:p>
+      <w:r>
+        <w:t xml:space="preserve">Gitlab repository: </w:t>
+      </w:r>
+      <w:hyperlink r:id="rId7" w:history="1">
+        <w:r>
+          <w:rPr>
+            <w:rStyle w:val="Hyperlink"/>
+            <w:rFonts w:eastAsia="Times New Roman"/>
+            <w:sz w:val="24"/>
+            <w:szCs w:val="24"/>
+          </w:rPr>
+          <w:t>https://github.com/paperkatana/CS3IP16-co</w:t>
+        </w:r>
+        <w:r>
+          <w:rPr>
+            <w:rStyle w:val="Hyperlink"/>
+            <w:rFonts w:eastAsia="Times New Roman"/>
+            <w:sz w:val="24"/>
+            <w:szCs w:val="24"/>
+          </w:rPr>
+          <w:t>m</w:t>
+        </w:r>
+        <w:r>
+          <w:rPr>
+            <w:rStyle w:val="Hyperlink"/>
+            <w:rFonts w:eastAsia="Times New Roman"/>
+            <w:sz w:val="24"/>
+            <w:szCs w:val="24"/>
+          </w:rPr>
+          <w:t>orbidity-cluster-analys</w:t>
+        </w:r>
+        <w:r>
+          <w:rPr>
+            <w:rStyle w:val="Hyperlink"/>
+            <w:rFonts w:eastAsia="Times New Roman"/>
+            <w:sz w:val="24"/>
+            <w:szCs w:val="24"/>
+          </w:rPr>
+          <w:t>i</w:t>
+        </w:r>
+        <w:r>
+          <w:rPr>
+            <w:rStyle w:val="Hyperlink"/>
+            <w:rFonts w:eastAsia="Times New Roman"/>
+            <w:sz w:val="24"/>
+            <w:szCs w:val="24"/>
+          </w:rPr>
+          <w:t>s</w:t>
+        </w:r>
+      </w:hyperlink>
     </w:p>
     <w:p>
       <w:pPr>
@@ -143,7 +195,7 @@
           <w:szCs w:val="24"/>
         </w:rPr>
       </w:pPr>
-      <w:hyperlink r:id="rId7" w:history="1">
+      <w:hyperlink r:id="rId8" w:history="1">
         <w:r>
           <w:rPr>
             <w:rStyle w:val="Hyperlink"/>
@@ -179,7 +231,7 @@
           <w:szCs w:val="24"/>
         </w:rPr>
       </w:pPr>
-      <w:hyperlink r:id="rId8" w:tgtFrame="_blank" w:history="1">
+      <w:hyperlink r:id="rId9" w:tgtFrame="_blank" w:history="1">
         <w:r>
           <w:rPr>
             <w:rStyle w:val="Hyperlink"/>
@@ -224,7 +276,7 @@
           <w:szCs w:val="24"/>
         </w:rPr>
       </w:pPr>
-      <w:hyperlink r:id="rId9" w:tgtFrame="_blank" w:tooltip="Original URL: https://www.mdpi.com/1099-4300/24/7/910. Click or tap if you trust this link." w:history="1">
+      <w:hyperlink r:id="rId10" w:tgtFrame="_blank" w:tooltip="Original URL: https://www.mdpi.com/1099-4300/24/7/910. Click or tap if you trust this link." w:history="1">
         <w:r>
           <w:rPr>
             <w:rStyle w:val="Hyperlink"/>
@@ -270,7 +322,7 @@
           <w:szCs w:val="24"/>
         </w:rPr>
       </w:pPr>
-      <w:hyperlink r:id="rId10" w:history="1">
+      <w:hyperlink r:id="rId11" w:history="1">
         <w:r>
           <w:rPr>
             <w:rStyle w:val="Hyperlink"/>
@@ -316,7 +368,7 @@
           <w:szCs w:val="24"/>
         </w:rPr>
       </w:pPr>
-      <w:hyperlink r:id="rId11" w:history="1">
+      <w:hyperlink r:id="rId12" w:history="1">
         <w:r>
           <w:rPr>
             <w:rStyle w:val="Hyperlink"/>
@@ -364,7 +416,7 @@
           <w:szCs w:val="24"/>
         </w:rPr>
       </w:pPr>
-      <w:hyperlink r:id="rId12" w:tgtFrame="_blank" w:history="1">
+      <w:hyperlink r:id="rId13" w:tgtFrame="_blank" w:history="1">
         <w:r>
           <w:rPr>
             <w:rStyle w:val="Hyperlink"/>
@@ -400,7 +452,7 @@
           <w:szCs w:val="24"/>
         </w:rPr>
       </w:pPr>
-      <w:hyperlink r:id="rId13" w:tgtFrame="_blank" w:history="1">
+      <w:hyperlink r:id="rId14" w:tgtFrame="_blank" w:history="1">
         <w:r>
           <w:rPr>
             <w:rStyle w:val="Hyperlink"/>
@@ -456,7 +508,7 @@
           <w:szCs w:val="24"/>
         </w:rPr>
       </w:pPr>
-      <w:hyperlink r:id="rId14" w:tgtFrame="_blank" w:history="1">
+      <w:hyperlink r:id="rId15" w:tgtFrame="_blank" w:history="1">
         <w:r>
           <w:rPr>
             <w:rStyle w:val="Hyperlink"/>
@@ -492,7 +544,7 @@
           <w:szCs w:val="24"/>
         </w:rPr>
       </w:pPr>
-      <w:hyperlink r:id="rId15" w:tgtFrame="_blank" w:history="1">
+      <w:hyperlink r:id="rId16" w:tgtFrame="_blank" w:history="1">
         <w:r>
           <w:rPr>
             <w:rStyle w:val="Hyperlink"/>
@@ -528,7 +580,7 @@
           <w:szCs w:val="23"/>
         </w:rPr>
       </w:pPr>
-      <w:hyperlink r:id="rId16" w:tgtFrame="_blank" w:history="1">
+      <w:hyperlink r:id="rId17" w:tgtFrame="_blank" w:history="1">
         <w:r>
           <w:rPr>
             <w:rStyle w:val="Hyperlink"/>
@@ -793,7 +845,7 @@
           <w:numId w:val="1"/>
         </w:numPr>
       </w:pPr>
-      <w:hyperlink r:id="rId17" w:history="1">
+      <w:hyperlink r:id="rId18" w:history="1">
         <w:r>
           <w:rPr>
             <w:rStyle w:val="Hyperlink"/>
@@ -876,261 +928,6 @@
           <w:numId w:val="1"/>
         </w:numPr>
       </w:pPr>
-      <w:hyperlink r:id="rId18" w:history="1">
-        <w:r>
-          <w:rPr>
-            <w:rStyle w:val="Hyperlink"/>
-          </w:rPr>
-          <w:t>https://github.com/nsh87/mimic-iii-vm</w:t>
-        </w:r>
-      </w:hyperlink>
-      <w:r>
-        <w:t xml:space="preserve"> - here is a repository for creating a VM running PostgreSQL to hold the MIMIC-III database. I am yet to try this.</w:t>
-      </w:r>
-    </w:p>
-    <w:p>
-      <w:pPr>
-        <w:pStyle w:val="ListParagraph"/>
-        <w:numPr>
-          <w:ilvl w:val="0"/>
-          <w:numId w:val="1"/>
-        </w:numPr>
-      </w:pPr>
-    </w:p>
-    <w:p/>
-    <w:p>
-      <w:r>
-        <w:t>My next steps:</w:t>
-      </w:r>
-    </w:p>
-    <w:p>
-      <w:pPr>
-        <w:pStyle w:val="ListParagraph"/>
-        <w:numPr>
-          <w:ilvl w:val="0"/>
-          <w:numId w:val="1"/>
-        </w:numPr>
-      </w:pPr>
-      <w:r>
-        <w:t>Establish a method for generating event logs from MIMIC-III database as appropriate.</w:t>
-      </w:r>
-    </w:p>
-    <w:p>
-      <w:pPr>
-        <w:pStyle w:val="ListParagraph"/>
-        <w:numPr>
-          <w:ilvl w:val="0"/>
-          <w:numId w:val="1"/>
-        </w:numPr>
-      </w:pPr>
-      <w:r>
-        <w:t>Adapt existing code to achieve</w:t>
-      </w:r>
-    </w:p>
-    <w:p>
-      <w:pPr>
-        <w:pStyle w:val="ListParagraph"/>
-        <w:numPr>
-          <w:ilvl w:val="0"/>
-          <w:numId w:val="1"/>
-        </w:numPr>
-      </w:pPr>
-      <w:r>
-        <w:t>Generate training event logs from the MIMIC-III database and train the model to predict trajectories.</w:t>
-      </w:r>
-    </w:p>
-    <w:p>
-      <w:pPr>
-        <w:pStyle w:val="ListParagraph"/>
-        <w:numPr>
-          <w:ilvl w:val="0"/>
-          <w:numId w:val="1"/>
-        </w:numPr>
-      </w:pPr>
-      <w:r>
-        <w:t>Consider which tables/columns in particular from the database are needed.</w:t>
-      </w:r>
-    </w:p>
-    <w:p>
-      <w:pPr>
-        <w:pStyle w:val="ListParagraph"/>
-        <w:numPr>
-          <w:ilvl w:val="0"/>
-          <w:numId w:val="1"/>
-        </w:numPr>
-      </w:pPr>
-      <w:r>
-        <w:t>Establish a means of evaluating the output of the model.</w:t>
-      </w:r>
-    </w:p>
-    <w:p>
-      <w:pPr>
-        <w:pStyle w:val="ListParagraph"/>
-        <w:numPr>
-          <w:ilvl w:val="0"/>
-          <w:numId w:val="1"/>
-        </w:numPr>
-      </w:pPr>
-      <w:r>
-        <w:t>Identify other models that attempted to predict disease trajectories, for discussion.</w:t>
-      </w:r>
-    </w:p>
-    <w:p>
-      <w:pPr>
-        <w:pStyle w:val="Heading1"/>
-      </w:pPr>
-      <w:r>
-        <w:t>Week 7 – Discussion with supervisor</w:t>
-      </w:r>
-      <w:r>
-        <w:t xml:space="preserve"> [14-20.1</w:t>
-      </w:r>
-      <w:r>
-        <w:t>1</w:t>
-      </w:r>
-      <w:r>
-        <w:t>.2022]</w:t>
-      </w:r>
-    </w:p>
-    <w:p>
-      <w:r>
-        <w:t>Main goal identified: outline the process to generate event logs from the MIMIC III database to fit into the algorithm.</w:t>
-      </w:r>
-    </w:p>
-    <w:p>
-      <w:pPr>
-        <w:pStyle w:val="ListParagraph"/>
-        <w:numPr>
-          <w:ilvl w:val="0"/>
-          <w:numId w:val="1"/>
-        </w:numPr>
-      </w:pPr>
-      <w:r>
-        <w:t>Each patient is a row, and the values are comma separated. We want the data to be chronological in order of diagnosis.</w:t>
-      </w:r>
-    </w:p>
-    <w:p>
-      <w:pPr>
-        <w:pStyle w:val="ListParagraph"/>
-        <w:numPr>
-          <w:ilvl w:val="0"/>
-          <w:numId w:val="1"/>
-        </w:numPr>
-      </w:pPr>
-      <w:r>
-        <w:t>Consider running issues during diagnosis as primary/secondary – does the database do this?</w:t>
-      </w:r>
-    </w:p>
-    <w:p>
-      <w:pPr>
-        <w:pStyle w:val="ListParagraph"/>
-        <w:numPr>
-          <w:ilvl w:val="0"/>
-          <w:numId w:val="1"/>
-        </w:numPr>
-      </w:pPr>
-      <w:r>
-        <w:t>An interim step is columns: patient; primary; secondary 1; secondary 2; secondary 3; etc.</w:t>
-      </w:r>
-    </w:p>
-    <w:p>
-      <w:pPr>
-        <w:pStyle w:val="ListParagraph"/>
-        <w:numPr>
-          <w:ilvl w:val="0"/>
-          <w:numId w:val="1"/>
-        </w:numPr>
-      </w:pPr>
-      <w:r>
-        <w:t>It’s important to note that if a patient dies/is discharged, to predict morbidity – add to the chain of diagnosis.</w:t>
-      </w:r>
-    </w:p>
-    <w:p>
-      <w:pPr>
-        <w:pStyle w:val="ListParagraph"/>
-        <w:numPr>
-          <w:ilvl w:val="0"/>
-          <w:numId w:val="1"/>
-        </w:numPr>
-      </w:pPr>
-      <w:r>
-        <w:t>Maybe record department names, and anything important in the patient’s journey.</w:t>
-      </w:r>
-    </w:p>
-    <w:p>
-      <w:r>
-        <w:t>Next steps:</w:t>
-      </w:r>
-    </w:p>
-    <w:p>
-      <w:pPr>
-        <w:pStyle w:val="ListParagraph"/>
-        <w:numPr>
-          <w:ilvl w:val="0"/>
-          <w:numId w:val="1"/>
-        </w:numPr>
-      </w:pPr>
-      <w:r>
-        <w:t>Gain access to the MIMIC III database.</w:t>
-      </w:r>
-    </w:p>
-    <w:p>
-      <w:pPr>
-        <w:pStyle w:val="ListParagraph"/>
-        <w:numPr>
-          <w:ilvl w:val="0"/>
-          <w:numId w:val="1"/>
-        </w:numPr>
-      </w:pPr>
-      <w:r>
-        <w:t>Find and follow steps to store database on computer for information/log extraction.</w:t>
-      </w:r>
-    </w:p>
-    <w:p>
-      <w:pPr>
-        <w:pStyle w:val="ListParagraph"/>
-        <w:numPr>
-          <w:ilvl w:val="0"/>
-          <w:numId w:val="1"/>
-        </w:numPr>
-      </w:pPr>
-      <w:r>
-        <w:t>Review data in the database and consider what needs to be done to create event logs.</w:t>
-      </w:r>
-    </w:p>
-    <w:p>
-      <w:pPr>
-        <w:pStyle w:val="Heading1"/>
-      </w:pPr>
-      <w:r>
-        <w:t>Weeks 8-1</w:t>
-      </w:r>
-      <w:r>
-        <w:t>1</w:t>
-      </w:r>
-      <w:r>
-        <w:t xml:space="preserve"> – Analysis and </w:t>
-      </w:r>
-      <w:r>
-        <w:t>Planning</w:t>
-      </w:r>
-      <w:r>
-        <w:t xml:space="preserve"> [</w:t>
-      </w:r>
-      <w:r>
-        <w:t>21.11-1</w:t>
-      </w:r>
-      <w:r>
-        <w:t>8</w:t>
-      </w:r>
-      <w:r>
-        <w:t>.12-2022]</w:t>
-      </w:r>
-    </w:p>
-    <w:p>
-      <w:r>
-        <w:t xml:space="preserve">We want to be able to execute PostgreSQL commands on the database, and a VM is ideal, so we want to follow these steps: </w:t>
-      </w:r>
       <w:hyperlink r:id="rId19" w:history="1">
         <w:r>
           <w:rPr>
@@ -1139,12 +936,267 @@
           <w:t>https://github.com/nsh87/mimic-iii-vm</w:t>
         </w:r>
       </w:hyperlink>
+      <w:r>
+        <w:t xml:space="preserve"> - here is a repository for creating a VM running PostgreSQL to hold the MIMIC-III database. I am yet to try this.</w:t>
+      </w:r>
+    </w:p>
+    <w:p>
+      <w:pPr>
+        <w:pStyle w:val="ListParagraph"/>
+        <w:numPr>
+          <w:ilvl w:val="0"/>
+          <w:numId w:val="1"/>
+        </w:numPr>
+      </w:pPr>
+    </w:p>
+    <w:p/>
+    <w:p>
+      <w:r>
+        <w:t>My next steps:</w:t>
+      </w:r>
+    </w:p>
+    <w:p>
+      <w:pPr>
+        <w:pStyle w:val="ListParagraph"/>
+        <w:numPr>
+          <w:ilvl w:val="0"/>
+          <w:numId w:val="1"/>
+        </w:numPr>
+      </w:pPr>
+      <w:r>
+        <w:t>Establish a method for generating event logs from MIMIC-III database as appropriate.</w:t>
+      </w:r>
+    </w:p>
+    <w:p>
+      <w:pPr>
+        <w:pStyle w:val="ListParagraph"/>
+        <w:numPr>
+          <w:ilvl w:val="0"/>
+          <w:numId w:val="1"/>
+        </w:numPr>
+      </w:pPr>
+      <w:r>
+        <w:t>Adapt existing code to achieve</w:t>
+      </w:r>
+    </w:p>
+    <w:p>
+      <w:pPr>
+        <w:pStyle w:val="ListParagraph"/>
+        <w:numPr>
+          <w:ilvl w:val="0"/>
+          <w:numId w:val="1"/>
+        </w:numPr>
+      </w:pPr>
+      <w:r>
+        <w:t>Generate training event logs from the MIMIC-III database and train the model to predict trajectories.</w:t>
+      </w:r>
+    </w:p>
+    <w:p>
+      <w:pPr>
+        <w:pStyle w:val="ListParagraph"/>
+        <w:numPr>
+          <w:ilvl w:val="0"/>
+          <w:numId w:val="1"/>
+        </w:numPr>
+      </w:pPr>
+      <w:r>
+        <w:t>Consider which tables/columns in particular from the database are needed.</w:t>
+      </w:r>
+    </w:p>
+    <w:p>
+      <w:pPr>
+        <w:pStyle w:val="ListParagraph"/>
+        <w:numPr>
+          <w:ilvl w:val="0"/>
+          <w:numId w:val="1"/>
+        </w:numPr>
+      </w:pPr>
+      <w:r>
+        <w:t>Establish a means of evaluating the output of the model.</w:t>
+      </w:r>
+    </w:p>
+    <w:p>
+      <w:pPr>
+        <w:pStyle w:val="ListParagraph"/>
+        <w:numPr>
+          <w:ilvl w:val="0"/>
+          <w:numId w:val="1"/>
+        </w:numPr>
+      </w:pPr>
+      <w:r>
+        <w:t>Identify other models that attempted to predict disease trajectories, for discussion.</w:t>
+      </w:r>
+    </w:p>
+    <w:p>
+      <w:pPr>
+        <w:pStyle w:val="Heading1"/>
+      </w:pPr>
+      <w:r>
+        <w:t>Week 7 – Discussion with supervisor</w:t>
+      </w:r>
+      <w:r>
+        <w:t xml:space="preserve"> [14-20.1</w:t>
+      </w:r>
+      <w:r>
+        <w:t>1</w:t>
+      </w:r>
+      <w:r>
+        <w:t>.2022]</w:t>
+      </w:r>
+    </w:p>
+    <w:p>
+      <w:r>
+        <w:t>Main goal identified: outline the process to generate event logs from the MIMIC III database to fit into the algorithm.</w:t>
+      </w:r>
+    </w:p>
+    <w:p>
+      <w:pPr>
+        <w:pStyle w:val="ListParagraph"/>
+        <w:numPr>
+          <w:ilvl w:val="0"/>
+          <w:numId w:val="1"/>
+        </w:numPr>
+      </w:pPr>
+      <w:r>
+        <w:t>Each patient is a row, and the values are comma separated. We want the data to be chronological in order of diagnosis.</w:t>
+      </w:r>
+    </w:p>
+    <w:p>
+      <w:pPr>
+        <w:pStyle w:val="ListParagraph"/>
+        <w:numPr>
+          <w:ilvl w:val="0"/>
+          <w:numId w:val="1"/>
+        </w:numPr>
+      </w:pPr>
+      <w:r>
+        <w:t>Consider running issues during diagnosis as primary/secondary – does the database do this?</w:t>
+      </w:r>
+    </w:p>
+    <w:p>
+      <w:pPr>
+        <w:pStyle w:val="ListParagraph"/>
+        <w:numPr>
+          <w:ilvl w:val="0"/>
+          <w:numId w:val="1"/>
+        </w:numPr>
+      </w:pPr>
+      <w:r>
+        <w:t>An interim step is columns: patient; primary; secondary 1; secondary 2; secondary 3; etc.</w:t>
+      </w:r>
+    </w:p>
+    <w:p>
+      <w:pPr>
+        <w:pStyle w:val="ListParagraph"/>
+        <w:numPr>
+          <w:ilvl w:val="0"/>
+          <w:numId w:val="1"/>
+        </w:numPr>
+      </w:pPr>
+      <w:r>
+        <w:t>It’s important to note that if a patient dies/is discharged, to predict morbidity – add to the chain of diagnosis.</w:t>
+      </w:r>
+    </w:p>
+    <w:p>
+      <w:pPr>
+        <w:pStyle w:val="ListParagraph"/>
+        <w:numPr>
+          <w:ilvl w:val="0"/>
+          <w:numId w:val="1"/>
+        </w:numPr>
+      </w:pPr>
+      <w:r>
+        <w:t>Maybe record department names, and anything important in the patient’s journey.</w:t>
+      </w:r>
+    </w:p>
+    <w:p>
+      <w:r>
+        <w:t>Next steps:</w:t>
+      </w:r>
+    </w:p>
+    <w:p>
+      <w:pPr>
+        <w:pStyle w:val="ListParagraph"/>
+        <w:numPr>
+          <w:ilvl w:val="0"/>
+          <w:numId w:val="1"/>
+        </w:numPr>
+      </w:pPr>
+      <w:r>
+        <w:t>Gain access to the MIMIC III database.</w:t>
+      </w:r>
+    </w:p>
+    <w:p>
+      <w:pPr>
+        <w:pStyle w:val="ListParagraph"/>
+        <w:numPr>
+          <w:ilvl w:val="0"/>
+          <w:numId w:val="1"/>
+        </w:numPr>
+      </w:pPr>
+      <w:r>
+        <w:t>Find and follow steps to store database on computer for information/log extraction.</w:t>
+      </w:r>
+    </w:p>
+    <w:p>
+      <w:pPr>
+        <w:pStyle w:val="ListParagraph"/>
+        <w:numPr>
+          <w:ilvl w:val="0"/>
+          <w:numId w:val="1"/>
+        </w:numPr>
+      </w:pPr>
+      <w:r>
+        <w:t>Review data in the database and consider what needs to be done to create event logs.</w:t>
+      </w:r>
+    </w:p>
+    <w:p>
+      <w:pPr>
+        <w:pStyle w:val="Heading1"/>
+      </w:pPr>
+      <w:r>
+        <w:t>Weeks 8-1</w:t>
+      </w:r>
+      <w:r>
+        <w:t>1</w:t>
+      </w:r>
+      <w:r>
+        <w:t xml:space="preserve"> – Analysis and </w:t>
+      </w:r>
+      <w:r>
+        <w:t>Planning</w:t>
+      </w:r>
+      <w:r>
+        <w:t xml:space="preserve"> [</w:t>
+      </w:r>
+      <w:r>
+        <w:t>21.11-1</w:t>
+      </w:r>
+      <w:r>
+        <w:t>8</w:t>
+      </w:r>
+      <w:r>
+        <w:t>.12-2022]</w:t>
+      </w:r>
+    </w:p>
+    <w:p>
+      <w:r>
+        <w:t xml:space="preserve">We want to be able to execute PostgreSQL commands on the database, and a VM is ideal, so we want to follow these steps: </w:t>
+      </w:r>
+      <w:hyperlink r:id="rId20" w:history="1">
+        <w:r>
+          <w:rPr>
+            <w:rStyle w:val="Hyperlink"/>
+          </w:rPr>
+          <w:t>https://github.com/nsh87/mimic-iii-vm</w:t>
+        </w:r>
+      </w:hyperlink>
     </w:p>
     <w:p>
       <w:r>
         <w:t xml:space="preserve">To do this, we need to install VirtualBox (done) and Vagrant with Ansible capabilities. This is preferably done on a Linux/Unix OS, but I have Windows, so we need to follow these steps to get it to work on a Windows OS: </w:t>
       </w:r>
-      <w:hyperlink r:id="rId20" w:history="1">
+      <w:hyperlink r:id="rId21" w:history="1">
         <w:r>
           <w:rPr>
             <w:rStyle w:val="Hyperlink"/>
@@ -1157,7 +1209,7 @@
       <w:r>
         <w:t xml:space="preserve">In order to follow this tutorial, we need to install Cygwin: </w:t>
       </w:r>
-      <w:hyperlink r:id="rId21" w:history="1">
+      <w:hyperlink r:id="rId22" w:history="1">
         <w:r>
           <w:rPr>
             <w:rStyle w:val="Hyperlink"/>
@@ -1166,9 +1218,17 @@
         </w:r>
       </w:hyperlink>
       <w:r>
-        <w:t xml:space="preserve"> and Babun (I think?): </w:t>
-      </w:r>
-      <w:hyperlink r:id="rId22" w:history="1">
+        <w:t xml:space="preserve"> and </w:t>
+      </w:r>
+      <w:proofErr w:type="spellStart"/>
+      <w:r>
+        <w:t>Babun</w:t>
+      </w:r>
+      <w:proofErr w:type="spellEnd"/>
+      <w:r>
+        <w:t xml:space="preserve"> (I think?): </w:t>
+      </w:r>
+      <w:hyperlink r:id="rId23" w:history="1">
         <w:r>
           <w:rPr>
             <w:rStyle w:val="Hyperlink"/>
@@ -1182,7 +1242,15 @@
         <w:t xml:space="preserve">I may not need to </w:t>
       </w:r>
       <w:r>
-        <w:t>install Babun as it seems to be outdated, although it may complicate following the tutorial.</w:t>
+        <w:t xml:space="preserve">install </w:t>
+      </w:r>
+      <w:proofErr w:type="spellStart"/>
+      <w:r>
+        <w:t>Babun</w:t>
+      </w:r>
+      <w:proofErr w:type="spellEnd"/>
+      <w:r>
+        <w:t xml:space="preserve"> as it seems to be outdated, although it may complicate following the tutorial.</w:t>
       </w:r>
     </w:p>
     <w:p>
@@ -1199,7 +1267,15 @@
         </w:numPr>
       </w:pPr>
       <w:r>
-        <w:t>Install Cygwin (and Babun?)</w:t>
+        <w:t xml:space="preserve">Install Cygwin (and </w:t>
+      </w:r>
+      <w:proofErr w:type="spellStart"/>
+      <w:r>
+        <w:t>Babun</w:t>
+      </w:r>
+      <w:proofErr w:type="spellEnd"/>
+      <w:r>
+        <w:t>?)</w:t>
       </w:r>
     </w:p>
     <w:p>
@@ -1318,7 +1394,7 @@
       <w:r>
         <w:t xml:space="preserve">following the steps at </w:t>
       </w:r>
-      <w:hyperlink r:id="rId23" w:history="1">
+      <w:hyperlink r:id="rId24" w:history="1">
         <w:r>
           <w:rPr>
             <w:rStyle w:val="Hyperlink"/>
@@ -1329,7 +1405,7 @@
       <w:r>
         <w:t xml:space="preserve"> and subsequently, </w:t>
       </w:r>
-      <w:hyperlink r:id="rId24" w:history="1">
+      <w:hyperlink r:id="rId25" w:history="1">
         <w:r>
           <w:rPr>
             <w:rStyle w:val="Hyperlink"/>
@@ -1427,7 +1503,7 @@
       <w:r>
         <w:t xml:space="preserve"> Also provided the link: </w:t>
       </w:r>
-      <w:hyperlink r:id="rId25" w:history="1">
+      <w:hyperlink r:id="rId26" w:history="1">
         <w:r>
           <w:rPr>
             <w:rStyle w:val="Hyperlink"/>
@@ -1446,7 +1522,7 @@
       <w:r>
         <w:t>following this tutorial (</w:t>
       </w:r>
-      <w:hyperlink r:id="rId26" w:history="1">
+      <w:hyperlink r:id="rId27" w:history="1">
         <w:r>
           <w:rPr>
             <w:rStyle w:val="Hyperlink"/>
@@ -1515,7 +1591,15 @@
         <w:t xml:space="preserve">I decided to load in only the relevant CSV files (patients, diagnoses_icd, </w:t>
       </w:r>
       <w:r>
-        <w:t xml:space="preserve">admissions and d_diagnoses_icd). It’s easy using SQL commands to drop the irrelevant columns. </w:t>
+        <w:t xml:space="preserve">admissions and </w:t>
+      </w:r>
+      <w:proofErr w:type="spellStart"/>
+      <w:r>
+        <w:t>d_diagnoses_icd</w:t>
+      </w:r>
+      <w:proofErr w:type="spellEnd"/>
+      <w:r>
+        <w:t xml:space="preserve">). It’s easy using SQL commands to drop the irrelevant columns. </w:t>
       </w:r>
       <w:r>
         <w:t xml:space="preserve">I can also manipulate the data so I can string all </w:t>
@@ -1730,9 +1814,17 @@
         <w:t xml:space="preserve"> the </w:t>
       </w:r>
       <w:r>
-        <w:t xml:space="preserve">‘NextEventPrediction – model1(unidirectional).py’ file from </w:t>
-      </w:r>
-      <w:hyperlink r:id="rId27" w:history="1">
+        <w:t>‘</w:t>
+      </w:r>
+      <w:proofErr w:type="spellStart"/>
+      <w:r>
+        <w:t>NextEventPrediction</w:t>
+      </w:r>
+      <w:proofErr w:type="spellEnd"/>
+      <w:r>
+        <w:t xml:space="preserve"> – model1(unidirectional).py’ file from </w:t>
+      </w:r>
+      <w:hyperlink r:id="rId28" w:history="1">
         <w:r>
           <w:rPr>
             <w:rStyle w:val="Hyperlink"/>
@@ -1886,7 +1978,7 @@
       <w:r>
         <w:t xml:space="preserve">Changing the task from disease trajectories to disease pathways and producing event sequences such as in </w:t>
       </w:r>
-      <w:hyperlink r:id="rId28" w:history="1">
+      <w:hyperlink r:id="rId29" w:history="1">
         <w:r>
           <w:rPr>
             <w:rStyle w:val="Hyperlink"/>
@@ -2002,7 +2094,7 @@
           <w:color w:val="000000"/>
         </w:rPr>
       </w:pPr>
-      <w:hyperlink r:id="rId29" w:tgtFrame="_blank" w:history="1">
+      <w:hyperlink r:id="rId30" w:tgtFrame="_blank" w:history="1">
         <w:r>
           <w:rPr>
             <w:rStyle w:val="Hyperlink"/>
@@ -2029,7 +2121,7 @@
           <w:color w:val="000000"/>
         </w:rPr>
       </w:pPr>
-      <w:hyperlink r:id="rId30" w:tgtFrame="_blank" w:history="1">
+      <w:hyperlink r:id="rId31" w:tgtFrame="_blank" w:history="1">
         <w:r>
           <w:rPr>
             <w:rStyle w:val="Hyperlink"/>
@@ -2058,7 +2150,7 @@
           <w:szCs w:val="23"/>
         </w:rPr>
       </w:pPr>
-      <w:hyperlink r:id="rId31" w:tgtFrame="_blank" w:history="1">
+      <w:hyperlink r:id="rId32" w:tgtFrame="_blank" w:history="1">
         <w:r>
           <w:rPr>
             <w:rStyle w:val="Hyperlink"/>
@@ -2089,7 +2181,7 @@
           <w:color w:val="000000"/>
         </w:rPr>
       </w:pPr>
-      <w:hyperlink r:id="rId32" w:tgtFrame="_blank" w:history="1">
+      <w:hyperlink r:id="rId33" w:tgtFrame="_blank" w:history="1">
         <w:r>
           <w:rPr>
             <w:rStyle w:val="Hyperlink"/>
@@ -2419,9 +2511,17 @@
     </w:p>
     <w:p>
       <w:r>
-        <w:t xml:space="preserve">Perform clustering analysis using scikit-learn’s k-Means algorithm, and also an implementation of the M-algorithm (and subsequently, K-algorithm) such as in </w:t>
-      </w:r>
-      <w:hyperlink r:id="rId33" w:history="1">
+        <w:t>Perform clustering analysis using scikit-</w:t>
+      </w:r>
+      <w:proofErr w:type="spellStart"/>
+      <w:r>
+        <w:t>learn’s</w:t>
+      </w:r>
+      <w:proofErr w:type="spellEnd"/>
+      <w:r>
+        <w:t xml:space="preserve"> k-Means algorithm, and also an implementation of the M-algorithm (and subsequently, K-algorithm) such as in </w:t>
+      </w:r>
+      <w:hyperlink r:id="rId34" w:history="1">
         <w:r>
           <w:rPr>
             <w:rStyle w:val="Hyperlink"/>
@@ -2444,7 +2544,15 @@
         <w:t xml:space="preserve"> the results, coloured by cluster. Additionally represent those deceased with a ‘o’ (0) and those discharged with a ‘x’ (1) (or is it the other way round? Must review meaning of event flag column). Tried using silhouette score to evaluate but run </w:t>
       </w:r>
       <w:r>
-        <w:t xml:space="preserve">out of memory due to large set size. Can use calinski-harabanz score and SSE, but need to consider whether these are effective evaluation metrics or if there is something better. </w:t>
+        <w:t xml:space="preserve">out of memory due to large set size. Can use </w:t>
+      </w:r>
+      <w:proofErr w:type="spellStart"/>
+      <w:r>
+        <w:t>calinski-harabanz</w:t>
+      </w:r>
+      <w:proofErr w:type="spellEnd"/>
+      <w:r>
+        <w:t xml:space="preserve"> score and SSE, but need to consider whether these are effective evaluation metrics or if there is something better. </w:t>
       </w:r>
     </w:p>
     <w:p>
@@ -2540,7 +2648,31 @@
     </w:p>
     <w:p>
       <w:r>
-        <w:t>Picked out calinski-harabasz index, davies-bouldin index, sse and relative risk calculation as metrics. Refined the relative risk to be similar to Srinivasan’s co-occurrence metric but doubled if the admission led to death.</w:t>
+        <w:t xml:space="preserve">Picked out </w:t>
+      </w:r>
+      <w:proofErr w:type="spellStart"/>
+      <w:r>
+        <w:t>calinski-harabasz</w:t>
+      </w:r>
+      <w:proofErr w:type="spellEnd"/>
+      <w:r>
+        <w:t xml:space="preserve"> index, </w:t>
+      </w:r>
+      <w:proofErr w:type="spellStart"/>
+      <w:r>
+        <w:t>davies-bouldin</w:t>
+      </w:r>
+      <w:proofErr w:type="spellEnd"/>
+      <w:r>
+        <w:t xml:space="preserve"> index, </w:t>
+      </w:r>
+      <w:proofErr w:type="spellStart"/>
+      <w:r>
+        <w:t>sse</w:t>
+      </w:r>
+      <w:proofErr w:type="spellEnd"/>
+      <w:r>
+        <w:t xml:space="preserve"> and relative risk calculation as metrics. Refined the relative risk to be similar to Srinivasan’s co-occurrence metric but doubled if the admission led to death.</w:t>
       </w:r>
     </w:p>
     <w:p>
@@ -2687,7 +2819,7 @@
       </w:pPr>
     </w:p>
     <w:sectPr>
-      <w:footerReference w:type="default" r:id="rId34"/>
+      <w:footerReference w:type="default" r:id="rId35"/>
       <w:pgSz w:w="11906" w:h="16838"/>
       <w:pgMar w:top="1440" w:right="1440" w:bottom="1440" w:left="1440" w:header="708" w:footer="708" w:gutter="0"/>
       <w:cols w:space="708"/>

</xml_diff>